<commit_message>
Comment print paths and all possible combinations. Do only best case.
</commit_message>
<xml_diff>
--- a/Assignment1/Problem1.docx
+++ b/Assignment1/Problem1.docx
@@ -1342,12 +1342,69 @@
         </w:rPr>
         <w:t>easier, there are a bunch of additional helper functions for these tasks.</w:t>
       </w:r>
+    </w:p>
+    <w:p>
+      <w:pPr>
+        <w:spacing w:before="100" w:beforeAutospacing="1" w:after="100" w:afterAutospacing="1" w:line="240" w:lineRule="auto"/>
+        <w:rPr>
+          <w:rFonts w:ascii="Times New Roman" w:eastAsia="Times New Roman" w:hAnsi="Times New Roman" w:cs="Times New Roman"/>
+          <w:b/>
+          <w:color w:val="000000"/>
+          <w:sz w:val="27"/>
+          <w:szCs w:val="27"/>
+        </w:rPr>
+      </w:pPr>
+    </w:p>
+    <w:p>
+      <w:pPr>
+        <w:spacing w:before="100" w:beforeAutospacing="1" w:after="100" w:afterAutospacing="1" w:line="240" w:lineRule="auto"/>
+        <w:rPr>
+          <w:rFonts w:ascii="Times New Roman" w:eastAsia="Times New Roman" w:hAnsi="Times New Roman" w:cs="Times New Roman"/>
+          <w:b/>
+          <w:color w:val="000000"/>
+          <w:sz w:val="27"/>
+          <w:szCs w:val="27"/>
+        </w:rPr>
+      </w:pPr>
+    </w:p>
+    <w:p>
+      <w:pPr>
+        <w:spacing w:before="100" w:beforeAutospacing="1" w:after="100" w:afterAutospacing="1" w:line="240" w:lineRule="auto"/>
+        <w:rPr>
+          <w:rFonts w:ascii="Times New Roman" w:eastAsia="Times New Roman" w:hAnsi="Times New Roman" w:cs="Times New Roman"/>
+          <w:b/>
+          <w:color w:val="000000"/>
+          <w:sz w:val="27"/>
+          <w:szCs w:val="27"/>
+        </w:rPr>
+      </w:pPr>
+    </w:p>
+    <w:p>
+      <w:pPr>
+        <w:spacing w:before="100" w:beforeAutospacing="1" w:after="100" w:afterAutospacing="1" w:line="240" w:lineRule="auto"/>
+        <w:rPr>
+          <w:rFonts w:ascii="Times New Roman" w:eastAsia="Times New Roman" w:hAnsi="Times New Roman" w:cs="Times New Roman"/>
+          <w:b/>
+          <w:color w:val="000000"/>
+          <w:sz w:val="27"/>
+          <w:szCs w:val="27"/>
+        </w:rPr>
+      </w:pPr>
+    </w:p>
+    <w:p>
+      <w:pPr>
+        <w:spacing w:before="100" w:beforeAutospacing="1" w:after="100" w:afterAutospacing="1" w:line="240" w:lineRule="auto"/>
+        <w:rPr>
+          <w:rFonts w:ascii="Times New Roman" w:eastAsia="Times New Roman" w:hAnsi="Times New Roman" w:cs="Times New Roman"/>
+          <w:b/>
+          <w:color w:val="000000"/>
+          <w:sz w:val="27"/>
+          <w:szCs w:val="27"/>
+        </w:rPr>
+      </w:pPr>
       <w:bookmarkStart w:id="0" w:name="_GoBack"/>
       <w:bookmarkEnd w:id="0"/>
-    </w:p>
-    <w:p>
-      <w:pPr>
-        <w:spacing w:before="100" w:beforeAutospacing="1" w:after="100" w:afterAutospacing="1" w:line="240" w:lineRule="auto"/>
+      <w:r>
         <w:rPr>
           <w:rFonts w:ascii="Times New Roman" w:eastAsia="Times New Roman" w:hAnsi="Times New Roman" w:cs="Times New Roman"/>
           <w:b/>
@@ -1355,15 +1412,7 @@
           <w:sz w:val="27"/>
           <w:szCs w:val="27"/>
         </w:rPr>
-      </w:pPr>
-      <w:r>
-        <w:rPr>
-          <w:rFonts w:ascii="Times New Roman" w:eastAsia="Times New Roman" w:hAnsi="Times New Roman" w:cs="Times New Roman"/>
-          <w:b/>
-          <w:color w:val="000000"/>
-          <w:sz w:val="27"/>
-          <w:szCs w:val="27"/>
-        </w:rPr>
+        <w:lastRenderedPageBreak/>
         <w:t>Analysis of results:</w:t>
       </w:r>
     </w:p>
@@ -1431,7 +1480,6 @@
                 <w:sz w:val="27"/>
                 <w:szCs w:val="27"/>
               </w:rPr>
-              <w:lastRenderedPageBreak/>
               <w:t>Confidence Level</w:t>
             </w:r>
             <w:r>
@@ -2862,6 +2910,7 @@
           <w:sz w:val="27"/>
           <w:szCs w:val="27"/>
         </w:rPr>
+        <w:lastRenderedPageBreak/>
         <w:t>We can see that the precision is also highest for our best performing tree based on accuracy.</w:t>
       </w:r>
     </w:p>
@@ -3161,7 +3210,6 @@
                 <w:sz w:val="27"/>
                 <w:szCs w:val="27"/>
               </w:rPr>
-              <w:lastRenderedPageBreak/>
               <w:t>99</w:t>
             </w:r>
           </w:p>

</xml_diff>